<commit_message>
very rough beginnings of GUI javafx
</commit_message>
<xml_diff>
--- a/assignments/metcs622_Assignment4_mgkramer.docx
+++ b/assignments/metcs622_Assignment4_mgkramer.docx
@@ -702,13 +702,7 @@
         <w:t>HarmonyMuse</w:t>
       </w:r>
       <w:r>
-        <w:t xml:space="preserve"> analyzes the given input and provides a performance solution </w:t>
-      </w:r>
-      <w:r>
-        <w:t xml:space="preserve">or harmonic analysis </w:t>
-      </w:r>
-      <w:r>
-        <w:t>based on the provided context</w:t>
+        <w:t xml:space="preserve"> analyzes the given input and provides a performance solution or harmonic analysis based on the provided context</w:t>
       </w:r>
       <w:commentRangeEnd w:id="0"/>
       <w:r>
@@ -972,15 +966,7 @@
         <w:t xml:space="preserve">HarmonyMuse should deserialize </w:t>
       </w:r>
       <w:r>
-        <w:t xml:space="preserve">JSON such that </w:t>
-      </w:r>
-      <w:proofErr w:type="gramStart"/>
-      <w:r>
-        <w:t>Objects</w:t>
-      </w:r>
-      <w:proofErr w:type="gramEnd"/>
-      <w:r>
-        <w:t xml:space="preserve"> can be manipulated, filtered, and otherwise transformed and modulated by system logic. </w:t>
+        <w:t xml:space="preserve">JSON such that Objects can be manipulated, filtered, and otherwise transformed and modulated by system logic. </w:t>
       </w:r>
     </w:p>
     <w:p>
@@ -2504,9 +2490,9 @@
         </w:rPr>
         <w:lastRenderedPageBreak/>
         <w:drawing>
-          <wp:inline distT="0" distB="0" distL="0" distR="0" wp14:anchorId="586DF81F" wp14:editId="0DD49F92">
-            <wp:extent cx="4686300" cy="6267450"/>
-            <wp:effectExtent l="0" t="0" r="0" b="0"/>
+          <wp:inline distT="0" distB="0" distL="0" distR="0" wp14:anchorId="4FA2E97E" wp14:editId="37E463AF">
+            <wp:extent cx="4429125" cy="6353175"/>
+            <wp:effectExtent l="0" t="0" r="9525" b="9525"/>
             <wp:docPr id="1" name="Picture 1" descr="Text&#10;&#10;Description automatically generated"/>
             <wp:cNvGraphicFramePr>
               <a:graphicFrameLocks xmlns:a="http://schemas.openxmlformats.org/drawingml/2006/main" noChangeAspect="1"/>
@@ -2527,7 +2513,7 @@
                   <pic:spPr>
                     <a:xfrm>
                       <a:off x="0" y="0"/>
-                      <a:ext cx="4686300" cy="6267450"/>
+                      <a:ext cx="4429125" cy="6353175"/>
                     </a:xfrm>
                     <a:prstGeom prst="rect">
                       <a:avLst/>
@@ -2589,9 +2575,8 @@
           <w:bdr w:val="none" w:sz="0" w:space="0" w:color="auto" w:frame="1"/>
           <w:shd w:val="clear" w:color="auto" w:fill="FFFFFF"/>
         </w:rPr>
-        <w:t>Include your “.</w:t>
-      </w:r>
-      <w:proofErr w:type="spellStart"/>
+        <w:t xml:space="preserve">Include your “.dat” files (where objects are written). </w:t>
+      </w:r>
       <w:r>
         <w:rPr>
           <w:rFonts w:ascii="Arial Narrow" w:hAnsi="Arial Narrow"/>
@@ -2600,9 +2585,18 @@
           <w:bdr w:val="none" w:sz="0" w:space="0" w:color="auto" w:frame="1"/>
           <w:shd w:val="clear" w:color="auto" w:fill="FFFFFF"/>
         </w:rPr>
-        <w:t>dat</w:t>
-      </w:r>
-      <w:proofErr w:type="spellEnd"/>
+        <w:t>This should include JUnit tests—class-by-class, and method-by-</w:t>
+      </w:r>
+      <w:r>
+        <w:rPr>
+          <w:rFonts w:ascii="Arial Narrow" w:hAnsi="Arial Narrow"/>
+          <w:color w:val="D9D9D9" w:themeColor="background1" w:themeShade="D9"/>
+          <w:sz w:val="20"/>
+          <w:bdr w:val="none" w:sz="0" w:space="0" w:color="auto" w:frame="1"/>
+          <w:shd w:val="clear" w:color="auto" w:fill="FFFFFF"/>
+        </w:rPr>
+        <w:t>method, except for trivia</w:t>
+      </w:r>
       <w:r>
         <w:rPr>
           <w:rFonts w:ascii="Arial Narrow" w:hAnsi="Arial Narrow"/>
@@ -2611,7 +2605,7 @@
           <w:bdr w:val="none" w:sz="0" w:space="0" w:color="auto" w:frame="1"/>
           <w:shd w:val="clear" w:color="auto" w:fill="FFFFFF"/>
         </w:rPr>
-        <w:t xml:space="preserve">” files (where objects are written). </w:t>
+        <w:t xml:space="preserve">l </w:t>
       </w:r>
       <w:r>
         <w:rPr>
@@ -2621,117 +2615,88 @@
           <w:bdr w:val="none" w:sz="0" w:space="0" w:color="auto" w:frame="1"/>
           <w:shd w:val="clear" w:color="auto" w:fill="FFFFFF"/>
         </w:rPr>
-        <w:t>This should include JUnit tests—class-by-class, and method-by-</w:t>
-      </w:r>
-      <w:r>
+        <w:t xml:space="preserve">and inappropriate </w:t>
+      </w:r>
+      <w:r>
+        <w:rPr>
+          <w:rFonts w:ascii="Arial Narrow" w:hAnsi="Arial Narrow"/>
+          <w:color w:val="A6A6A6" w:themeColor="background1" w:themeShade="A6"/>
+          <w:sz w:val="20"/>
+          <w:bdr w:val="none" w:sz="0" w:space="0" w:color="auto" w:frame="1"/>
+          <w:shd w:val="clear" w:color="auto" w:fill="FFFFFF"/>
+        </w:rPr>
+        <w:t>ones.</w:t>
+      </w:r>
+    </w:p>
+    <w:p>
+      <w:r>
+        <w:t>Your response replaces this.</w:t>
+      </w:r>
+    </w:p>
+    <w:p>
+      <w:pPr>
+        <w:spacing w:after="0"/>
+        <w:rPr>
+          <w:bdr w:val="none" w:sz="0" w:space="0" w:color="auto" w:frame="1"/>
+          <w:shd w:val="clear" w:color="auto" w:fill="FFFFFF"/>
+        </w:rPr>
+      </w:pPr>
+    </w:p>
+    <w:p>
+      <w:pPr>
+        <w:pStyle w:val="Heading2"/>
+      </w:pPr>
+      <w:r>
+        <w:rPr>
+          <w:bdr w:val="none" w:sz="0" w:space="0" w:color="auto" w:frame="1"/>
+          <w:shd w:val="clear" w:color="auto" w:fill="FFFFFF"/>
+        </w:rPr>
+        <w:t>4</w:t>
+      </w:r>
+      <w:r>
+        <w:rPr>
+          <w:bdr w:val="none" w:sz="0" w:space="0" w:color="auto" w:frame="1"/>
+          <w:shd w:val="clear" w:color="auto" w:fill="FFFFFF"/>
+        </w:rPr>
+        <w:t>.5 DESIGN</w:t>
+      </w:r>
+      <w:r>
+        <w:t xml:space="preserve"> </w:t>
+      </w:r>
+    </w:p>
+    <w:p>
+      <w:pPr>
+        <w:rPr>
+          <w:i/>
+          <w:color w:val="0070C0"/>
+        </w:rPr>
+      </w:pPr>
+      <w:r>
+        <w:rPr>
+          <w:i/>
+          <w:color w:val="0070C0"/>
+        </w:rPr>
+        <w:t>Evaluation criterion (i) applies</w:t>
+      </w:r>
+    </w:p>
+    <w:p>
+      <w:pPr>
         <w:rPr>
           <w:rFonts w:ascii="Arial Narrow" w:hAnsi="Arial Narrow"/>
           <w:color w:val="D9D9D9" w:themeColor="background1" w:themeShade="D9"/>
           <w:sz w:val="20"/>
-          <w:bdr w:val="none" w:sz="0" w:space="0" w:color="auto" w:frame="1"/>
-          <w:shd w:val="clear" w:color="auto" w:fill="FFFFFF"/>
-        </w:rPr>
-        <w:t>method, except for trivia</w:t>
-      </w:r>
-      <w:r>
-        <w:rPr>
-          <w:rFonts w:ascii="Arial Narrow" w:hAnsi="Arial Narrow"/>
-          <w:color w:val="A6A6A6" w:themeColor="background1" w:themeShade="A6"/>
-          <w:sz w:val="20"/>
-          <w:bdr w:val="none" w:sz="0" w:space="0" w:color="auto" w:frame="1"/>
-          <w:shd w:val="clear" w:color="auto" w:fill="FFFFFF"/>
-        </w:rPr>
-        <w:t xml:space="preserve">l </w:t>
-      </w:r>
-      <w:r>
-        <w:rPr>
-          <w:rFonts w:ascii="Arial Narrow" w:hAnsi="Arial Narrow"/>
-          <w:color w:val="A6A6A6" w:themeColor="background1" w:themeShade="A6"/>
-          <w:sz w:val="20"/>
-          <w:bdr w:val="none" w:sz="0" w:space="0" w:color="auto" w:frame="1"/>
-          <w:shd w:val="clear" w:color="auto" w:fill="FFFFFF"/>
-        </w:rPr>
-        <w:t xml:space="preserve">and inappropriate </w:t>
-      </w:r>
-      <w:r>
-        <w:rPr>
-          <w:rFonts w:ascii="Arial Narrow" w:hAnsi="Arial Narrow"/>
-          <w:color w:val="A6A6A6" w:themeColor="background1" w:themeShade="A6"/>
-          <w:sz w:val="20"/>
-          <w:bdr w:val="none" w:sz="0" w:space="0" w:color="auto" w:frame="1"/>
-          <w:shd w:val="clear" w:color="auto" w:fill="FFFFFF"/>
-        </w:rPr>
-        <w:t>ones.</w:t>
-      </w:r>
-    </w:p>
-    <w:p>
-      <w:r>
-        <w:t>Your response replaces this.</w:t>
-      </w:r>
-    </w:p>
-    <w:p>
-      <w:pPr>
-        <w:spacing w:after="0"/>
-        <w:rPr>
-          <w:bdr w:val="none" w:sz="0" w:space="0" w:color="auto" w:frame="1"/>
-          <w:shd w:val="clear" w:color="auto" w:fill="FFFFFF"/>
-        </w:rPr>
-      </w:pPr>
-    </w:p>
-    <w:p>
-      <w:pPr>
-        <w:pStyle w:val="Heading2"/>
-      </w:pPr>
-      <w:r>
-        <w:rPr>
-          <w:bdr w:val="none" w:sz="0" w:space="0" w:color="auto" w:frame="1"/>
-          <w:shd w:val="clear" w:color="auto" w:fill="FFFFFF"/>
-        </w:rPr>
-        <w:t>4</w:t>
-      </w:r>
-      <w:r>
-        <w:rPr>
-          <w:bdr w:val="none" w:sz="0" w:space="0" w:color="auto" w:frame="1"/>
-          <w:shd w:val="clear" w:color="auto" w:fill="FFFFFF"/>
-        </w:rPr>
-        <w:t>.5 DESIGN</w:t>
-      </w:r>
-      <w:r>
-        <w:t xml:space="preserve"> </w:t>
-      </w:r>
-    </w:p>
-    <w:p>
-      <w:pPr>
-        <w:rPr>
-          <w:i/>
-          <w:color w:val="0070C0"/>
-        </w:rPr>
-      </w:pPr>
-      <w:r>
-        <w:rPr>
-          <w:i/>
-          <w:color w:val="0070C0"/>
-        </w:rPr>
-        <w:t>Evaluation criterion (i) applies</w:t>
-      </w:r>
-    </w:p>
-    <w:p>
-      <w:pPr>
+          <w:szCs w:val="20"/>
+        </w:rPr>
+      </w:pPr>
+      <w:r>
         <w:rPr>
           <w:rFonts w:ascii="Arial Narrow" w:hAnsi="Arial Narrow"/>
           <w:color w:val="D9D9D9" w:themeColor="background1" w:themeShade="D9"/>
           <w:sz w:val="20"/>
-          <w:szCs w:val="20"/>
-        </w:rPr>
-      </w:pPr>
-      <w:r>
-        <w:rPr>
-          <w:rFonts w:ascii="Arial Narrow" w:hAnsi="Arial Narrow"/>
-          <w:color w:val="D9D9D9" w:themeColor="background1" w:themeShade="D9"/>
-          <w:sz w:val="20"/>
-          <w:bdr w:val="none" w:sz="0" w:space="0" w:color="auto" w:frame="1"/>
-          <w:shd w:val="clear" w:color="auto" w:fill="FFFFFF"/>
-        </w:rPr>
+          <w:bdr w:val="none" w:sz="0" w:space="0" w:color="auto" w:frame="1"/>
+          <w:shd w:val="clear" w:color="auto" w:fill="FFFFFF"/>
+        </w:rPr>
+        <w:lastRenderedPageBreak/>
         <w:t>Supply a main use case, the class model, and the sequence diagram corresponding to the use case. These should be consistent.</w:t>
       </w:r>
       <w:r>
@@ -2836,17 +2801,7 @@
           <w:sz w:val="20"/>
           <w:szCs w:val="20"/>
         </w:rPr>
-        <w:t xml:space="preserve">Excellent </w:t>
-      </w:r>
-      <w:r>
-        <w:rPr>
-          <w:rFonts w:ascii="Arial Narrow" w:hAnsi="Arial Narrow"/>
-          <w:color w:val="D9D9D9" w:themeColor="background1" w:themeShade="D9"/>
-          <w:sz w:val="20"/>
-          <w:szCs w:val="20"/>
-        </w:rPr>
-        <w:lastRenderedPageBreak/>
-        <w:t xml:space="preserve">assignments will </w:t>
+        <w:t xml:space="preserve">Excellent assignments will </w:t>
       </w:r>
       <w:r>
         <w:rPr>
@@ -3743,6 +3698,12 @@
           <w:color w:val="A9B7C6"/>
         </w:rPr>
         <w:br/>
+      </w:r>
+      <w:r>
+        <w:rPr>
+          <w:color w:val="A9B7C6"/>
+        </w:rPr>
+        <w:lastRenderedPageBreak/>
         <w:t xml:space="preserve">    }</w:t>
       </w:r>
       <w:r>
@@ -4615,6 +4576,7 @@
         <w:rPr>
           <w:color w:val="CC7832"/>
         </w:rPr>
+        <w:lastRenderedPageBreak/>
         <w:br/>
         <w:t xml:space="preserve">            return </w:t>
       </w:r>
@@ -4687,12 +4649,6 @@
           <w:color w:val="CC7832"/>
         </w:rPr>
         <w:br/>
-      </w:r>
-      <w:r>
-        <w:rPr>
-          <w:color w:val="CC7832"/>
-        </w:rPr>
-        <w:lastRenderedPageBreak/>
         <w:t xml:space="preserve">        </w:t>
       </w:r>
       <w:r>
@@ -5485,6 +5441,12 @@
           <w:color w:val="CC7832"/>
         </w:rPr>
         <w:br/>
+      </w:r>
+      <w:r>
+        <w:rPr>
+          <w:color w:val="CC7832"/>
+        </w:rPr>
+        <w:lastRenderedPageBreak/>
         <w:t xml:space="preserve">    </w:t>
       </w:r>
       <w:r>
@@ -5578,21 +5540,7 @@
         <w:rPr>
           <w:rStyle w:val="Heading3Char"/>
         </w:rPr>
-        <w:t xml:space="preserve"> Code Showing </w:t>
-      </w:r>
-      <w:proofErr w:type="gramStart"/>
-      <w:r>
-        <w:rPr>
-          <w:rStyle w:val="Heading3Char"/>
-        </w:rPr>
-        <w:t>stream(</w:t>
-      </w:r>
-      <w:proofErr w:type="gramEnd"/>
-      <w:r>
-        <w:rPr>
-          <w:rStyle w:val="Heading3Char"/>
-        </w:rPr>
-        <w:t>) and Lambdas</w:t>
+        <w:t xml:space="preserve"> Code Showing stream() and Lambdas</w:t>
       </w:r>
       <w:r>
         <w:rPr>
@@ -5646,44 +5594,16 @@
           <w:color w:val="629755"/>
         </w:rPr>
         <w:br/>
-        <w:t xml:space="preserve"> * The purpose of this method is to test that a deserialized </w:t>
-      </w:r>
-      <w:proofErr w:type="spellStart"/>
-      <w:r>
-        <w:rPr>
-          <w:i/>
-          <w:iCs/>
-          <w:color w:val="629755"/>
-        </w:rPr>
-        <w:t>ChordSequence</w:t>
-      </w:r>
-      <w:proofErr w:type="spellEnd"/>
-      <w:r>
-        <w:rPr>
-          <w:i/>
-          <w:iCs/>
-          <w:color w:val="629755"/>
-        </w:rPr>
-        <w:br/>
-        <w:t xml:space="preserve"> * can be converted to a Java Stream of Chords via the </w:t>
-      </w:r>
-      <w:proofErr w:type="spellStart"/>
-      <w:r>
-        <w:rPr>
-          <w:i/>
-          <w:iCs/>
-          <w:color w:val="629755"/>
-        </w:rPr>
-        <w:t>ReadFromJSON.deserializedJSONToChordStream</w:t>
-      </w:r>
-      <w:proofErr w:type="spellEnd"/>
-      <w:r>
-        <w:rPr>
-          <w:i/>
-          <w:iCs/>
-          <w:color w:val="629755"/>
-        </w:rPr>
-        <w:t xml:space="preserve"> method</w:t>
+        <w:t xml:space="preserve"> * The purpose of this method is to test that a deserialized ChordSequence</w:t>
+      </w:r>
+      <w:r>
+        <w:rPr>
+          <w:i/>
+          <w:iCs/>
+          <w:color w:val="629755"/>
+        </w:rPr>
+        <w:br/>
+        <w:t xml:space="preserve"> * can be converted to a Java Stream of Chords via the ReadFromJSON.deserializedJSONToChordStream method</w:t>
       </w:r>
       <w:r>
         <w:rPr>
@@ -5820,14 +5740,12 @@
         </w:rPr>
         <w:t xml:space="preserve">void </w:t>
       </w:r>
-      <w:proofErr w:type="spellStart"/>
       <w:r>
         <w:rPr>
           <w:color w:val="FFC66D"/>
         </w:rPr>
         <w:t>TestChordStreamFilterInstanceof</w:t>
       </w:r>
-      <w:proofErr w:type="spellEnd"/>
       <w:r>
         <w:rPr>
           <w:color w:val="A9B7C6"/>
@@ -5892,35 +5810,12 @@
         <w:br/>
         <w:t xml:space="preserve">    </w:t>
       </w:r>
-      <w:proofErr w:type="spellStart"/>
-      <w:r>
-        <w:rPr>
-          <w:color w:val="A9B7C6"/>
-        </w:rPr>
-        <w:t>ChordSequence</w:t>
-      </w:r>
-      <w:proofErr w:type="spellEnd"/>
-      <w:r>
-        <w:rPr>
-          <w:color w:val="A9B7C6"/>
-        </w:rPr>
-        <w:t xml:space="preserve"> </w:t>
-      </w:r>
-      <w:proofErr w:type="spellStart"/>
-      <w:r>
-        <w:rPr>
-          <w:color w:val="A9B7C6"/>
-        </w:rPr>
-        <w:t>deserializedSequence</w:t>
-      </w:r>
-      <w:proofErr w:type="spellEnd"/>
-      <w:r>
-        <w:rPr>
-          <w:color w:val="A9B7C6"/>
-        </w:rPr>
-        <w:t xml:space="preserve"> = </w:t>
-      </w:r>
-      <w:proofErr w:type="spellStart"/>
+      <w:r>
+        <w:rPr>
+          <w:color w:val="A9B7C6"/>
+        </w:rPr>
+        <w:t xml:space="preserve">ChordSequence deserializedSequence = </w:t>
+      </w:r>
       <w:r>
         <w:rPr>
           <w:color w:val="9876AA"/>
@@ -5931,16 +5826,8 @@
         <w:rPr>
           <w:color w:val="A9B7C6"/>
         </w:rPr>
-        <w:t>.readChordSequenceFromJSON</w:t>
-      </w:r>
-      <w:proofErr w:type="spellEnd"/>
-      <w:r>
-        <w:rPr>
-          <w:color w:val="A9B7C6"/>
-        </w:rPr>
-        <w:t>(</w:t>
-      </w:r>
-      <w:proofErr w:type="spellStart"/>
+        <w:t>.readChordSequenceFromJSON(</w:t>
+      </w:r>
       <w:r>
         <w:rPr>
           <w:color w:val="CC7832"/>
@@ -5959,7 +5846,6 @@
         </w:rPr>
         <w:t>filename</w:t>
       </w:r>
-      <w:proofErr w:type="spellEnd"/>
       <w:r>
         <w:rPr>
           <w:color w:val="A9B7C6"/>
@@ -5983,23 +5869,8 @@
         <w:rPr>
           <w:color w:val="A9B7C6"/>
         </w:rPr>
-        <w:t xml:space="preserve">Stream&lt;Chord&gt; </w:t>
-      </w:r>
-      <w:proofErr w:type="spellStart"/>
-      <w:r>
-        <w:rPr>
-          <w:color w:val="A9B7C6"/>
-        </w:rPr>
-        <w:t>chordStream</w:t>
-      </w:r>
-      <w:proofErr w:type="spellEnd"/>
-      <w:r>
-        <w:rPr>
-          <w:color w:val="A9B7C6"/>
-        </w:rPr>
-        <w:t xml:space="preserve"> = </w:t>
-      </w:r>
-      <w:proofErr w:type="spellStart"/>
+        <w:t xml:space="preserve">Stream&lt;Chord&gt; chordStream = </w:t>
+      </w:r>
       <w:r>
         <w:rPr>
           <w:color w:val="9876AA"/>
@@ -6010,28 +5881,7 @@
         <w:rPr>
           <w:color w:val="A9B7C6"/>
         </w:rPr>
-        <w:t>.deserializedJSONToChordStream</w:t>
-      </w:r>
-      <w:proofErr w:type="spellEnd"/>
-      <w:r>
-        <w:rPr>
-          <w:color w:val="A9B7C6"/>
-        </w:rPr>
-        <w:t>(</w:t>
-      </w:r>
-      <w:proofErr w:type="spellStart"/>
-      <w:r>
-        <w:rPr>
-          <w:color w:val="A9B7C6"/>
-        </w:rPr>
-        <w:t>deserializedSequence</w:t>
-      </w:r>
-      <w:proofErr w:type="spellEnd"/>
-      <w:r>
-        <w:rPr>
-          <w:color w:val="A9B7C6"/>
-        </w:rPr>
-        <w:t>)</w:t>
+        <w:t>.deserializedJSONToChordStream(deserializedSequence)</w:t>
       </w:r>
       <w:r>
         <w:rPr>
@@ -6047,7 +5897,6 @@
         <w:t xml:space="preserve">    </w:t>
       </w:r>
       <w:commentRangeStart w:id="1"/>
-      <w:proofErr w:type="spellStart"/>
       <w:r>
         <w:rPr>
           <w:color w:val="A9B7C6"/>
@@ -6068,63 +5917,14 @@
           <w:color w:val="A9B7C6"/>
           <w:highlight w:val="yellow"/>
         </w:rPr>
-        <w:t>.filter</w:t>
-      </w:r>
-      <w:proofErr w:type="spellEnd"/>
-      <w:r>
-        <w:rPr>
-          <w:color w:val="A9B7C6"/>
+        <w:t xml:space="preserve">.filter(i -&gt; i </w:t>
+      </w:r>
+      <w:r>
+        <w:rPr>
+          <w:color w:val="CC7832"/>
           <w:highlight w:val="yellow"/>
         </w:rPr>
-        <w:t>(</w:t>
-      </w:r>
-      <w:proofErr w:type="spellStart"/>
-      <w:r>
-        <w:rPr>
-          <w:color w:val="A9B7C6"/>
-          <w:highlight w:val="yellow"/>
-        </w:rPr>
-        <w:t>i</w:t>
-      </w:r>
-      <w:proofErr w:type="spellEnd"/>
-      <w:r>
-        <w:rPr>
-          <w:color w:val="A9B7C6"/>
-          <w:highlight w:val="yellow"/>
-        </w:rPr>
-        <w:t xml:space="preserve"> -&gt; </w:t>
-      </w:r>
-      <w:proofErr w:type="spellStart"/>
-      <w:r>
-        <w:rPr>
-          <w:color w:val="A9B7C6"/>
-          <w:highlight w:val="yellow"/>
-        </w:rPr>
-        <w:t>i</w:t>
-      </w:r>
-      <w:proofErr w:type="spellEnd"/>
-      <w:r>
-        <w:rPr>
-          <w:color w:val="A9B7C6"/>
-          <w:highlight w:val="yellow"/>
-        </w:rPr>
-        <w:t xml:space="preserve"> </w:t>
-      </w:r>
-      <w:proofErr w:type="spellStart"/>
-      <w:r>
-        <w:rPr>
-          <w:color w:val="CC7832"/>
-          <w:highlight w:val="yellow"/>
-        </w:rPr>
-        <w:t>instanceof</w:t>
-      </w:r>
-      <w:proofErr w:type="spellEnd"/>
-      <w:r>
-        <w:rPr>
-          <w:color w:val="CC7832"/>
-          <w:highlight w:val="yellow"/>
-        </w:rPr>
-        <w:t xml:space="preserve"> </w:t>
+        <w:t xml:space="preserve">instanceof </w:t>
       </w:r>
       <w:r>
         <w:rPr>
@@ -6555,6 +6355,7 @@
           <w:bdr w:val="none" w:sz="0" w:space="0" w:color="auto" w:frame="1"/>
           <w:shd w:val="clear" w:color="auto" w:fill="FFFFFF"/>
         </w:rPr>
+        <w:lastRenderedPageBreak/>
         <w:t xml:space="preserve"> </w:t>
       </w:r>
       <w:r>
@@ -6652,7 +6453,6 @@
           <w:bdr w:val="none" w:sz="0" w:space="0" w:color="auto" w:frame="1"/>
           <w:shd w:val="clear" w:color="auto" w:fill="FFFFFF"/>
         </w:rPr>
-        <w:lastRenderedPageBreak/>
         <w:t>Unless your facilitator arranges another method, copy your Eclipse project to your file system, zip it, and attach it</w:t>
       </w:r>
       <w:r>
@@ -6770,7 +6570,7 @@
           <v:shape id="_x0000_i1025" type="#_x0000_t75" style="width:470.25pt;height:287.25pt" o:ole="">
             <v:imagedata r:id="rId10" o:title=""/>
           </v:shape>
-          <o:OLEObject Type="Embed" ProgID="Excel.Sheet.12" ShapeID="_x0000_i1025" DrawAspect="Content" ObjectID="_1705603206" r:id="rId11"/>
+          <o:OLEObject Type="Embed" ProgID="Excel.Sheet.12" ShapeID="_x0000_i1025" DrawAspect="Content" ObjectID="_1705603344" r:id="rId11"/>
         </w:object>
       </w:r>
     </w:p>

</xml_diff>